<commit_message>
Promjena na glavnom repozitoriju
</commit_message>
<xml_diff>
--- a/PROJEKT-HRMS-CindricPopovicTrajkov.docx
+++ b/PROJEKT-HRMS-CindricPopovicTrajkov.docx
@@ -381,6 +381,12 @@
           <w:lang w:val="hr-HR"/>
         </w:rPr>
         <w:t>Update status: C</w:t>
+      </w:r>
+      <w:r>
+        <w:rPr>
+          <w:lang w:val="hr-HR"/>
+        </w:rPr>
+        <w:t>1</w:t>
       </w:r>
       <w:bookmarkStart w:id="0" w:name="_GoBack"/>
       <w:bookmarkEnd w:id="0"/>

</xml_diff>